<commit_message>
Added UI buttons to clear all grade beam edges (a pseudo "clear") and user selected grade beam edges.
- Minor UI changes
- DeleteMultiple now handles the DeleteSingle gradebeam cause.  Single mode is now deprecated.
</commit_message>
<xml_diff>
--- a/FoundationDetailsLibraryAutoCAD/Foundation Work Flow_TODO.docx
+++ b/FoundationDetailsLibraryAutoCAD/Foundation Work Flow_TODO.docx
@@ -166,6 +166,18 @@
       <w:pPr>
         <w:pStyle w:val="ListParagraph"/>
         <w:numPr>
+          <w:ilvl w:val="2"/>
+          <w:numId w:val="1"/>
+        </w:numPr>
+      </w:pPr>
+      <w:r>
+        <w:t>Once used, disable?</w:t>
+      </w:r>
+    </w:p>
+    <w:p>
+      <w:pPr>
+        <w:pStyle w:val="ListParagraph"/>
+        <w:numPr>
           <w:ilvl w:val="1"/>
           <w:numId w:val="1"/>
         </w:numPr>
@@ -363,10 +375,7 @@
         </w:numPr>
       </w:pPr>
       <w:r>
-        <w:t>F</w:t>
-      </w:r>
-      <w:r>
-        <w:t>oundation grade beam centerlines</w:t>
+        <w:t>Foundation grade beam centerlines</w:t>
       </w:r>
     </w:p>
     <w:p>
@@ -396,6 +405,18 @@
         </w:numPr>
       </w:pPr>
       <w:r>
+        <w:t>Check for duplicates</w:t>
+      </w:r>
+    </w:p>
+    <w:p>
+      <w:pPr>
+        <w:pStyle w:val="ListParagraph"/>
+        <w:numPr>
+          <w:ilvl w:val="1"/>
+          <w:numId w:val="1"/>
+        </w:numPr>
+      </w:pPr>
+      <w:r>
         <w:t>Extend polylines to outer border box</w:t>
       </w:r>
     </w:p>
@@ -481,12 +502,178 @@
       <w:pPr>
         <w:pStyle w:val="ListParagraph"/>
         <w:numPr>
+          <w:ilvl w:val="1"/>
+          <w:numId w:val="1"/>
+        </w:numPr>
+      </w:pPr>
+      <w:r>
+        <w:t>Trim lines to all interior grade beams</w:t>
+      </w:r>
+      <w:r>
+        <w:t xml:space="preserve"> edges</w:t>
+      </w:r>
+    </w:p>
+    <w:p>
+      <w:pPr>
+        <w:pStyle w:val="ListParagraph"/>
+        <w:numPr>
+          <w:ilvl w:val="1"/>
+          <w:numId w:val="1"/>
+        </w:numPr>
+      </w:pPr>
+      <w:r>
+        <w:t>Trim lines to inner edge of exterior grade beam</w:t>
+      </w:r>
+    </w:p>
+    <w:p>
+      <w:pPr>
+        <w:pStyle w:val="ListParagraph"/>
+        <w:numPr>
+          <w:ilvl w:val="1"/>
+          <w:numId w:val="1"/>
+        </w:numPr>
+      </w:pPr>
+      <w:r>
+        <w:lastRenderedPageBreak/>
+        <w:t>Tool to add missing edges to appropriate grade beam</w:t>
+      </w:r>
+    </w:p>
+    <w:p>
+      <w:pPr>
+        <w:pStyle w:val="ListParagraph"/>
+        <w:numPr>
           <w:ilvl w:val="2"/>
           <w:numId w:val="1"/>
         </w:numPr>
       </w:pPr>
       <w:r>
-        <w:t>If an offset edge is between another beams centerline and edge. Then trimming needs to occur.</w:t>
+        <w:t>How to correlate this if we have a regenerate command issued</w:t>
+      </w:r>
+    </w:p>
+    <w:p>
+      <w:pPr>
+        <w:pStyle w:val="ListParagraph"/>
+        <w:numPr>
+          <w:ilvl w:val="0"/>
+          <w:numId w:val="1"/>
+        </w:numPr>
+      </w:pPr>
+      <w:r>
+        <w:t>(MANUAL) Strand Layout</w:t>
+      </w:r>
+    </w:p>
+    <w:p>
+      <w:pPr>
+        <w:pStyle w:val="ListParagraph"/>
+        <w:numPr>
+          <w:ilvl w:val="1"/>
+          <w:numId w:val="1"/>
+        </w:numPr>
+      </w:pPr>
+      <w:r>
+        <w:t xml:space="preserve">Draw </w:t>
+      </w:r>
+      <w:r>
+        <w:t>B</w:t>
+      </w:r>
+      <w:r>
+        <w:t xml:space="preserve">eam </w:t>
+      </w:r>
+      <w:r>
+        <w:t>S</w:t>
+      </w:r>
+      <w:r>
+        <w:t xml:space="preserve">trands </w:t>
+      </w:r>
+    </w:p>
+    <w:p>
+      <w:pPr>
+        <w:pStyle w:val="ListParagraph"/>
+        <w:numPr>
+          <w:ilvl w:val="2"/>
+          <w:numId w:val="1"/>
+        </w:numPr>
+      </w:pPr>
+      <w:r>
+        <w:t>Make s</w:t>
+      </w:r>
+      <w:r>
+        <w:t>ingle</w:t>
+      </w:r>
+      <w:r>
+        <w:t>,</w:t>
+      </w:r>
+      <w:r>
+        <w:t xml:space="preserve"> double</w:t>
+      </w:r>
+      <w:r>
+        <w:t>, triple</w:t>
+      </w:r>
+    </w:p>
+    <w:p>
+      <w:pPr>
+        <w:pStyle w:val="ListParagraph"/>
+        <w:numPr>
+          <w:ilvl w:val="2"/>
+          <w:numId w:val="1"/>
+        </w:numPr>
+      </w:pPr>
+      <w:r>
+        <w:t xml:space="preserve">Upgrade Command - </w:t>
+      </w:r>
+      <w:r>
+        <w:t>Make single</w:t>
+      </w:r>
+      <w:r>
+        <w:t xml:space="preserve"> – convert existing to single</w:t>
+      </w:r>
+    </w:p>
+    <w:p>
+      <w:pPr>
+        <w:pStyle w:val="ListParagraph"/>
+        <w:numPr>
+          <w:ilvl w:val="2"/>
+          <w:numId w:val="1"/>
+        </w:numPr>
+      </w:pPr>
+      <w:r>
+        <w:t xml:space="preserve">Upgrade Command - </w:t>
+      </w:r>
+      <w:r>
+        <w:t>Make double</w:t>
+      </w:r>
+      <w:r>
+        <w:t xml:space="preserve"> – convert existing to double</w:t>
+      </w:r>
+    </w:p>
+    <w:p>
+      <w:pPr>
+        <w:pStyle w:val="ListParagraph"/>
+        <w:numPr>
+          <w:ilvl w:val="2"/>
+          <w:numId w:val="1"/>
+        </w:numPr>
+      </w:pPr>
+      <w:r>
+        <w:t xml:space="preserve">Upgrade Command - </w:t>
+      </w:r>
+      <w:r>
+        <w:t>Make triple</w:t>
+      </w:r>
+      <w:r>
+        <w:t xml:space="preserve"> – convert existing to triple</w:t>
+      </w:r>
+    </w:p>
+    <w:p>
+      <w:pPr>
+        <w:pStyle w:val="ListParagraph"/>
+        <w:numPr>
+          <w:ilvl w:val="2"/>
+          <w:numId w:val="1"/>
+        </w:numPr>
+      </w:pPr>
+      <w:r>
+        <w:t>Flip direction</w:t>
       </w:r>
     </w:p>
     <w:p>
@@ -498,587 +685,370 @@
         </w:numPr>
       </w:pPr>
       <w:r>
-        <w:t xml:space="preserve">There’s a case where beam is fully parallel….and another case where only one segment of the line, and another where a </w:t>
-      </w:r>
+        <w:t>Single click centerline to flip</w:t>
+      </w:r>
+    </w:p>
+    <w:p>
+      <w:pPr>
+        <w:pStyle w:val="ListParagraph"/>
+        <w:numPr>
+          <w:ilvl w:val="3"/>
+          <w:numId w:val="1"/>
+        </w:numPr>
+      </w:pPr>
+      <w:r>
+        <w:t>Multiple select centerline to flip</w:t>
+      </w:r>
+    </w:p>
+    <w:p>
+      <w:pPr>
+        <w:pStyle w:val="ListParagraph"/>
+        <w:numPr>
+          <w:ilvl w:val="2"/>
+          <w:numId w:val="1"/>
+        </w:numPr>
+      </w:pPr>
+      <w:r>
+        <w:t>Render icon</w:t>
+      </w:r>
+    </w:p>
+    <w:p>
+      <w:pPr>
+        <w:pStyle w:val="ListParagraph"/>
+        <w:numPr>
+          <w:ilvl w:val="3"/>
+          <w:numId w:val="1"/>
+        </w:numPr>
+      </w:pPr>
+      <w:r>
+        <w:t>Draw icon</w:t>
+      </w:r>
+    </w:p>
+    <w:p>
+      <w:pPr>
+        <w:pStyle w:val="ListParagraph"/>
+        <w:numPr>
+          <w:ilvl w:val="4"/>
+          <w:numId w:val="1"/>
+        </w:numPr>
+      </w:pPr>
+      <w:r>
+        <w:t>Start</w:t>
+      </w:r>
+    </w:p>
+    <w:p>
+      <w:pPr>
+        <w:pStyle w:val="ListParagraph"/>
+        <w:numPr>
+          <w:ilvl w:val="4"/>
+          <w:numId w:val="1"/>
+        </w:numPr>
+      </w:pPr>
+      <w:r>
+        <w:t>End</w:t>
+      </w:r>
+    </w:p>
+    <w:p>
+      <w:pPr>
+        <w:pStyle w:val="ListParagraph"/>
+        <w:numPr>
+          <w:ilvl w:val="1"/>
+          <w:numId w:val="1"/>
+        </w:numPr>
+      </w:pPr>
+      <w:r>
+        <w:t xml:space="preserve">Manual </w:t>
+      </w:r>
+      <w:r>
+        <w:t>–</w:t>
+      </w:r>
+      <w:r>
+        <w:t xml:space="preserve"> </w:t>
+      </w:r>
+      <w:r>
+        <w:t xml:space="preserve">Slab </w:t>
+      </w:r>
+      <w:r>
+        <w:t>strand (single)</w:t>
+      </w:r>
+    </w:p>
+    <w:p>
+      <w:pPr>
+        <w:pStyle w:val="ListParagraph"/>
+        <w:numPr>
+          <w:ilvl w:val="2"/>
+          <w:numId w:val="1"/>
+        </w:numPr>
+      </w:pPr>
+      <w:r>
+        <w:t>Make single</w:t>
+      </w:r>
+    </w:p>
+    <w:p>
+      <w:pPr>
+        <w:pStyle w:val="ListParagraph"/>
+        <w:numPr>
+          <w:ilvl w:val="2"/>
+          <w:numId w:val="1"/>
+        </w:numPr>
+      </w:pPr>
+      <w:r>
+        <w:t>Flip direction</w:t>
+      </w:r>
+    </w:p>
+    <w:p>
+      <w:pPr>
+        <w:pStyle w:val="ListParagraph"/>
+        <w:numPr>
+          <w:ilvl w:val="3"/>
+          <w:numId w:val="1"/>
+        </w:numPr>
+      </w:pPr>
+      <w:r>
+        <w:t>Single click centerline to flip</w:t>
+      </w:r>
+    </w:p>
+    <w:p>
+      <w:pPr>
+        <w:pStyle w:val="ListParagraph"/>
+        <w:numPr>
+          <w:ilvl w:val="3"/>
+          <w:numId w:val="1"/>
+        </w:numPr>
+      </w:pPr>
+      <w:r>
+        <w:t>Multiple select centerline to flip</w:t>
+      </w:r>
+    </w:p>
+    <w:p>
+      <w:pPr>
+        <w:pStyle w:val="ListParagraph"/>
+        <w:numPr>
+          <w:ilvl w:val="2"/>
+          <w:numId w:val="1"/>
+        </w:numPr>
+      </w:pPr>
+      <w:r>
+        <w:t>Render icon</w:t>
+      </w:r>
+    </w:p>
+    <w:p>
+      <w:pPr>
+        <w:pStyle w:val="ListParagraph"/>
+        <w:numPr>
+          <w:ilvl w:val="3"/>
+          <w:numId w:val="1"/>
+        </w:numPr>
+      </w:pPr>
+      <w:r>
+        <w:t>Draw icon</w:t>
+      </w:r>
+    </w:p>
+    <w:p>
+      <w:pPr>
+        <w:pStyle w:val="ListParagraph"/>
+        <w:numPr>
+          <w:ilvl w:val="4"/>
+          <w:numId w:val="1"/>
+        </w:numPr>
+      </w:pPr>
+      <w:r>
+        <w:t>Start</w:t>
+      </w:r>
+    </w:p>
+    <w:p>
+      <w:pPr>
+        <w:pStyle w:val="ListParagraph"/>
+        <w:numPr>
+          <w:ilvl w:val="4"/>
+          <w:numId w:val="1"/>
+        </w:numPr>
+      </w:pPr>
+      <w:r>
+        <w:t>End</w:t>
+      </w:r>
+    </w:p>
+    <w:p>
+      <w:pPr>
+        <w:pStyle w:val="ListParagraph"/>
+        <w:numPr>
+          <w:ilvl w:val="0"/>
+          <w:numId w:val="1"/>
+        </w:numPr>
+      </w:pPr>
+      <w:r>
+        <w:t xml:space="preserve">(AUTOMATIC) </w:t>
+      </w:r>
+      <w:r>
+        <w:t>Additional rebar</w:t>
+      </w:r>
+    </w:p>
+    <w:p>
+      <w:pPr>
+        <w:pStyle w:val="ListParagraph"/>
+        <w:numPr>
+          <w:ilvl w:val="1"/>
+          <w:numId w:val="1"/>
+        </w:numPr>
+      </w:pPr>
+      <w:r>
+        <w:t>Corner steel</w:t>
+      </w:r>
+    </w:p>
+    <w:p>
+      <w:pPr>
+        <w:pStyle w:val="ListParagraph"/>
+        <w:numPr>
+          <w:ilvl w:val="1"/>
+          <w:numId w:val="1"/>
+        </w:numPr>
+      </w:pPr>
+      <w:r>
+        <w:t>Diagonal bars</w:t>
+      </w:r>
+    </w:p>
+    <w:p>
+      <w:pPr>
+        <w:pStyle w:val="ListParagraph"/>
+        <w:numPr>
+          <w:ilvl w:val="0"/>
+          <w:numId w:val="1"/>
+        </w:numPr>
+      </w:pPr>
+      <w:r>
+        <w:t>(MANUAL) Draw piers</w:t>
+      </w:r>
+    </w:p>
+    <w:p>
+      <w:pPr>
+        <w:pStyle w:val="ListParagraph"/>
+        <w:numPr>
+          <w:ilvl w:val="1"/>
+          <w:numId w:val="1"/>
+        </w:numPr>
+      </w:pPr>
+      <w:r>
+        <w:t>Square / Circle</w:t>
+      </w:r>
+    </w:p>
+    <w:p>
+      <w:pPr>
+        <w:pStyle w:val="ListParagraph"/>
+        <w:numPr>
+          <w:ilvl w:val="1"/>
+          <w:numId w:val="1"/>
+        </w:numPr>
+      </w:pPr>
+      <w:r>
+        <w:t>Diameter / side dims</w:t>
+      </w:r>
+    </w:p>
+    <w:p>
+      <w:pPr>
+        <w:pStyle w:val="ListParagraph"/>
+        <w:numPr>
+          <w:ilvl w:val="0"/>
+          <w:numId w:val="1"/>
+        </w:numPr>
+      </w:pPr>
+      <w:r>
+        <w:t>RC Beam detailer</w:t>
+      </w:r>
+    </w:p>
+    <w:p>
+      <w:pPr>
+        <w:pStyle w:val="ListParagraph"/>
+        <w:numPr>
+          <w:ilvl w:val="1"/>
+          <w:numId w:val="1"/>
+        </w:numPr>
+      </w:pPr>
+      <w:r>
+        <w:t>Stirrups</w:t>
+      </w:r>
+    </w:p>
+    <w:p>
+      <w:pPr>
+        <w:pStyle w:val="ListParagraph"/>
+        <w:numPr>
+          <w:ilvl w:val="1"/>
+          <w:numId w:val="1"/>
+        </w:numPr>
+      </w:pPr>
+      <w:r>
+        <w:t>T&amp;B bars</w:t>
+      </w:r>
+    </w:p>
+    <w:p>
+      <w:pPr>
+        <w:pStyle w:val="ListParagraph"/>
+        <w:numPr>
+          <w:ilvl w:val="0"/>
+          <w:numId w:val="1"/>
+        </w:numPr>
+      </w:pPr>
+      <w:r>
+        <w:t>Concrete Volume calculator</w:t>
+      </w:r>
+    </w:p>
+    <w:p>
+      <w:pPr>
+        <w:pStyle w:val="ListParagraph"/>
+        <w:numPr>
+          <w:ilvl w:val="0"/>
+          <w:numId w:val="1"/>
+        </w:numPr>
+      </w:pPr>
+      <w:r>
+        <w:t>Bill of materials – slab strands</w:t>
+      </w:r>
+    </w:p>
+    <w:p>
+      <w:pPr>
+        <w:pStyle w:val="ListParagraph"/>
+        <w:numPr>
+          <w:ilvl w:val="1"/>
+          <w:numId w:val="1"/>
+        </w:numPr>
+      </w:pPr>
+      <w:r>
+        <w:t>Strand identification</w:t>
+      </w:r>
+    </w:p>
+    <w:p>
+      <w:pPr>
+        <w:pStyle w:val="ListParagraph"/>
+        <w:numPr>
+          <w:ilvl w:val="1"/>
+          <w:numId w:val="1"/>
+        </w:numPr>
+      </w:pPr>
+      <w:r>
+        <w:t>Length / Qty</w:t>
+      </w:r>
+    </w:p>
+    <w:p>
+      <w:pPr>
+        <w:pStyle w:val="ListParagraph"/>
+        <w:numPr>
+          <w:ilvl w:val="1"/>
+          <w:numId w:val="1"/>
+        </w:numPr>
+      </w:pPr>
+      <w:r>
+        <w:t>Totals footage</w:t>
+      </w:r>
+    </w:p>
+    <w:p>
+      <w:pPr>
+        <w:pStyle w:val="ListParagraph"/>
+        <w:numPr>
+          <w:ilvl w:val="0"/>
+          <w:numId w:val="1"/>
+        </w:numPr>
+      </w:pPr>
       <w:r>
         <w:lastRenderedPageBreak/>
-        <w:t>partial segment of the line is in between (this one may be caught already).</w:t>
-      </w:r>
-    </w:p>
-    <w:p>
-      <w:pPr>
-        <w:pStyle w:val="ListParagraph"/>
-        <w:numPr>
-          <w:ilvl w:val="1"/>
-          <w:numId w:val="1"/>
-        </w:numPr>
-      </w:pPr>
-      <w:r>
-        <w:t>Trim lines to all interior grade beams</w:t>
-      </w:r>
-      <w:r>
-        <w:t xml:space="preserve"> edges</w:t>
-      </w:r>
-    </w:p>
-    <w:p>
-      <w:pPr>
-        <w:pStyle w:val="ListParagraph"/>
-        <w:numPr>
-          <w:ilvl w:val="2"/>
-          <w:numId w:val="1"/>
-        </w:numPr>
-      </w:pPr>
-      <w:r>
-        <w:t>There’s a scenario where some edge lines are not being properly regenerated….not sure what the case is….but often its multiple parallel beams and the same segment is missing when crossed by another gradebeam.</w:t>
-      </w:r>
-    </w:p>
-    <w:p>
-      <w:pPr>
-        <w:pStyle w:val="ListParagraph"/>
-        <w:numPr>
-          <w:ilvl w:val="1"/>
-          <w:numId w:val="1"/>
-        </w:numPr>
-      </w:pPr>
-      <w:r>
-        <w:t>Trim lines to inner edge of exterior grade beam</w:t>
-      </w:r>
-    </w:p>
-    <w:p>
-      <w:pPr>
-        <w:pStyle w:val="ListParagraph"/>
-        <w:numPr>
-          <w:ilvl w:val="1"/>
-          <w:numId w:val="1"/>
-        </w:numPr>
-      </w:pPr>
-      <w:r>
-        <w:t>Tool to add missing edges to appropriate grade be</w:t>
-      </w:r>
-      <w:r>
-        <w:t xml:space="preserve">If </w:t>
-      </w:r>
-      <w:r>
-        <w:t>am</w:t>
-      </w:r>
-    </w:p>
-    <w:p>
-      <w:pPr>
-        <w:pStyle w:val="ListParagraph"/>
-        <w:numPr>
-          <w:ilvl w:val="2"/>
-          <w:numId w:val="1"/>
-        </w:numPr>
-      </w:pPr>
-      <w:r>
-        <w:t>How to correlate this if we have a regenerate command issued</w:t>
-      </w:r>
-    </w:p>
-    <w:p>
-      <w:pPr>
-        <w:pStyle w:val="ListParagraph"/>
-        <w:numPr>
-          <w:ilvl w:val="0"/>
-          <w:numId w:val="1"/>
-        </w:numPr>
-      </w:pPr>
-      <w:r>
-        <w:t>(MANUAL) Strand Layout</w:t>
-      </w:r>
-    </w:p>
-    <w:p>
-      <w:pPr>
-        <w:pStyle w:val="ListParagraph"/>
-        <w:numPr>
-          <w:ilvl w:val="1"/>
-          <w:numId w:val="1"/>
-        </w:numPr>
-      </w:pPr>
-      <w:r>
-        <w:t xml:space="preserve">Draw </w:t>
-      </w:r>
-      <w:r>
-        <w:t>B</w:t>
-      </w:r>
-      <w:r>
-        <w:t xml:space="preserve">eam </w:t>
-      </w:r>
-      <w:r>
-        <w:t>S</w:t>
-      </w:r>
-      <w:r>
-        <w:t xml:space="preserve">trands </w:t>
-      </w:r>
-    </w:p>
-    <w:p>
-      <w:pPr>
-        <w:pStyle w:val="ListParagraph"/>
-        <w:numPr>
-          <w:ilvl w:val="2"/>
-          <w:numId w:val="1"/>
-        </w:numPr>
-      </w:pPr>
-      <w:r>
-        <w:t>Make s</w:t>
-      </w:r>
-      <w:r>
-        <w:t>ingle</w:t>
-      </w:r>
-      <w:r>
-        <w:t>,</w:t>
-      </w:r>
-      <w:r>
-        <w:t xml:space="preserve"> double</w:t>
-      </w:r>
-      <w:r>
-        <w:t>, triple</w:t>
-      </w:r>
-    </w:p>
-    <w:p>
-      <w:pPr>
-        <w:pStyle w:val="ListParagraph"/>
-        <w:numPr>
-          <w:ilvl w:val="2"/>
-          <w:numId w:val="1"/>
-        </w:numPr>
-      </w:pPr>
-      <w:r>
-        <w:t xml:space="preserve">Upgrade Command - </w:t>
-      </w:r>
-      <w:r>
-        <w:t>Make single</w:t>
-      </w:r>
-      <w:r>
-        <w:t xml:space="preserve"> – convert existing to single</w:t>
-      </w:r>
-    </w:p>
-    <w:p>
-      <w:pPr>
-        <w:pStyle w:val="ListParagraph"/>
-        <w:numPr>
-          <w:ilvl w:val="2"/>
-          <w:numId w:val="1"/>
-        </w:numPr>
-      </w:pPr>
-      <w:r>
-        <w:t xml:space="preserve">Upgrade Command - </w:t>
-      </w:r>
-      <w:r>
-        <w:t>Make double</w:t>
-      </w:r>
-      <w:r>
-        <w:t xml:space="preserve"> – convert existing to double</w:t>
-      </w:r>
-    </w:p>
-    <w:p>
-      <w:pPr>
-        <w:pStyle w:val="ListParagraph"/>
-        <w:numPr>
-          <w:ilvl w:val="2"/>
-          <w:numId w:val="1"/>
-        </w:numPr>
-      </w:pPr>
-      <w:r>
-        <w:t xml:space="preserve">Upgrade Command - </w:t>
-      </w:r>
-      <w:r>
-        <w:t>Make triple</w:t>
-      </w:r>
-      <w:r>
-        <w:t xml:space="preserve"> – convert existing to triple</w:t>
-      </w:r>
-    </w:p>
-    <w:p>
-      <w:pPr>
-        <w:pStyle w:val="ListParagraph"/>
-        <w:numPr>
-          <w:ilvl w:val="2"/>
-          <w:numId w:val="1"/>
-        </w:numPr>
-      </w:pPr>
-      <w:r>
-        <w:t>Flip direction</w:t>
-      </w:r>
-    </w:p>
-    <w:p>
-      <w:pPr>
-        <w:pStyle w:val="ListParagraph"/>
-        <w:numPr>
-          <w:ilvl w:val="3"/>
-          <w:numId w:val="1"/>
-        </w:numPr>
-      </w:pPr>
-      <w:r>
-        <w:t>Single click centerline to flip</w:t>
-      </w:r>
-    </w:p>
-    <w:p>
-      <w:pPr>
-        <w:pStyle w:val="ListParagraph"/>
-        <w:numPr>
-          <w:ilvl w:val="3"/>
-          <w:numId w:val="1"/>
-        </w:numPr>
-      </w:pPr>
-      <w:r>
-        <w:t>Multiple select centerline to flip</w:t>
-      </w:r>
-    </w:p>
-    <w:p>
-      <w:pPr>
-        <w:pStyle w:val="ListParagraph"/>
-        <w:numPr>
-          <w:ilvl w:val="2"/>
-          <w:numId w:val="1"/>
-        </w:numPr>
-      </w:pPr>
-      <w:r>
-        <w:t>Render icon</w:t>
-      </w:r>
-    </w:p>
-    <w:p>
-      <w:pPr>
-        <w:pStyle w:val="ListParagraph"/>
-        <w:numPr>
-          <w:ilvl w:val="3"/>
-          <w:numId w:val="1"/>
-        </w:numPr>
-      </w:pPr>
-      <w:r>
-        <w:t>Draw icon</w:t>
-      </w:r>
-    </w:p>
-    <w:p>
-      <w:pPr>
-        <w:pStyle w:val="ListParagraph"/>
-        <w:numPr>
-          <w:ilvl w:val="4"/>
-          <w:numId w:val="1"/>
-        </w:numPr>
-      </w:pPr>
-      <w:r>
-        <w:t>Start</w:t>
-      </w:r>
-    </w:p>
-    <w:p>
-      <w:pPr>
-        <w:pStyle w:val="ListParagraph"/>
-        <w:numPr>
-          <w:ilvl w:val="4"/>
-          <w:numId w:val="1"/>
-        </w:numPr>
-      </w:pPr>
-      <w:r>
-        <w:t>End</w:t>
-      </w:r>
-    </w:p>
-    <w:p>
-      <w:pPr>
-        <w:pStyle w:val="ListParagraph"/>
-        <w:numPr>
-          <w:ilvl w:val="1"/>
-          <w:numId w:val="1"/>
-        </w:numPr>
-      </w:pPr>
-      <w:r>
-        <w:t xml:space="preserve">Manual </w:t>
-      </w:r>
-      <w:r>
-        <w:t>–</w:t>
-      </w:r>
-      <w:r>
-        <w:t xml:space="preserve"> </w:t>
-      </w:r>
-      <w:r>
-        <w:t xml:space="preserve">Slab </w:t>
-      </w:r>
-      <w:r>
-        <w:t>strand (single)</w:t>
-      </w:r>
-    </w:p>
-    <w:p>
-      <w:pPr>
-        <w:pStyle w:val="ListParagraph"/>
-        <w:numPr>
-          <w:ilvl w:val="2"/>
-          <w:numId w:val="1"/>
-        </w:numPr>
-      </w:pPr>
-      <w:r>
-        <w:t>Make single</w:t>
-      </w:r>
-    </w:p>
-    <w:p>
-      <w:pPr>
-        <w:pStyle w:val="ListParagraph"/>
-        <w:numPr>
-          <w:ilvl w:val="2"/>
-          <w:numId w:val="1"/>
-        </w:numPr>
-      </w:pPr>
-      <w:r>
-        <w:t>Flip direction</w:t>
-      </w:r>
-    </w:p>
-    <w:p>
-      <w:pPr>
-        <w:pStyle w:val="ListParagraph"/>
-        <w:numPr>
-          <w:ilvl w:val="3"/>
-          <w:numId w:val="1"/>
-        </w:numPr>
-      </w:pPr>
-      <w:r>
-        <w:t>Single click centerline to flip</w:t>
-      </w:r>
-    </w:p>
-    <w:p>
-      <w:pPr>
-        <w:pStyle w:val="ListParagraph"/>
-        <w:numPr>
-          <w:ilvl w:val="3"/>
-          <w:numId w:val="1"/>
-        </w:numPr>
-      </w:pPr>
-      <w:r>
-        <w:t>Multiple select centerline to flip</w:t>
-      </w:r>
-    </w:p>
-    <w:p>
-      <w:pPr>
-        <w:pStyle w:val="ListParagraph"/>
-        <w:numPr>
-          <w:ilvl w:val="2"/>
-          <w:numId w:val="1"/>
-        </w:numPr>
-      </w:pPr>
-      <w:r>
-        <w:t>Render icon</w:t>
-      </w:r>
-    </w:p>
-    <w:p>
-      <w:pPr>
-        <w:pStyle w:val="ListParagraph"/>
-        <w:numPr>
-          <w:ilvl w:val="3"/>
-          <w:numId w:val="1"/>
-        </w:numPr>
-      </w:pPr>
-      <w:r>
-        <w:t>Draw icon</w:t>
-      </w:r>
-    </w:p>
-    <w:p>
-      <w:pPr>
-        <w:pStyle w:val="ListParagraph"/>
-        <w:numPr>
-          <w:ilvl w:val="4"/>
-          <w:numId w:val="1"/>
-        </w:numPr>
-      </w:pPr>
-      <w:r>
-        <w:t>Start</w:t>
-      </w:r>
-    </w:p>
-    <w:p>
-      <w:pPr>
-        <w:pStyle w:val="ListParagraph"/>
-        <w:numPr>
-          <w:ilvl w:val="4"/>
-          <w:numId w:val="1"/>
-        </w:numPr>
-      </w:pPr>
-      <w:r>
-        <w:t>End</w:t>
-      </w:r>
-    </w:p>
-    <w:p>
-      <w:pPr>
-        <w:pStyle w:val="ListParagraph"/>
-        <w:numPr>
-          <w:ilvl w:val="0"/>
-          <w:numId w:val="1"/>
-        </w:numPr>
-      </w:pPr>
-      <w:r>
-        <w:t xml:space="preserve">(AUTOMATIC) </w:t>
-      </w:r>
-      <w:r>
-        <w:t>Additional rebar</w:t>
-      </w:r>
-    </w:p>
-    <w:p>
-      <w:pPr>
-        <w:pStyle w:val="ListParagraph"/>
-        <w:numPr>
-          <w:ilvl w:val="1"/>
-          <w:numId w:val="1"/>
-        </w:numPr>
-      </w:pPr>
-      <w:r>
-        <w:t>Corner steel</w:t>
-      </w:r>
-    </w:p>
-    <w:p>
-      <w:pPr>
-        <w:pStyle w:val="ListParagraph"/>
-        <w:numPr>
-          <w:ilvl w:val="1"/>
-          <w:numId w:val="1"/>
-        </w:numPr>
-      </w:pPr>
-      <w:r>
-        <w:t>Diagonal bars</w:t>
-      </w:r>
-    </w:p>
-    <w:p>
-      <w:pPr>
-        <w:pStyle w:val="ListParagraph"/>
-        <w:numPr>
-          <w:ilvl w:val="0"/>
-          <w:numId w:val="1"/>
-        </w:numPr>
-      </w:pPr>
-      <w:r>
-        <w:t xml:space="preserve">(MANUAL) </w:t>
-      </w:r>
-      <w:r>
-        <w:t>Draw piers</w:t>
-      </w:r>
-    </w:p>
-    <w:p>
-      <w:pPr>
-        <w:pStyle w:val="ListParagraph"/>
-        <w:numPr>
-          <w:ilvl w:val="1"/>
-          <w:numId w:val="1"/>
-        </w:numPr>
-      </w:pPr>
-      <w:r>
-        <w:t>Square</w:t>
-      </w:r>
-      <w:r>
-        <w:t xml:space="preserve"> / Circle</w:t>
-      </w:r>
-    </w:p>
-    <w:p>
-      <w:pPr>
-        <w:pStyle w:val="ListParagraph"/>
-        <w:numPr>
-          <w:ilvl w:val="1"/>
-          <w:numId w:val="1"/>
-        </w:numPr>
-      </w:pPr>
-      <w:r>
-        <w:t>Diameter / side dims</w:t>
-      </w:r>
-    </w:p>
-    <w:p>
-      <w:pPr>
-        <w:pStyle w:val="ListParagraph"/>
-        <w:numPr>
-          <w:ilvl w:val="0"/>
-          <w:numId w:val="1"/>
-        </w:numPr>
-      </w:pPr>
-      <w:r>
-        <w:lastRenderedPageBreak/>
-        <w:t>RC Beam detailer</w:t>
-      </w:r>
-    </w:p>
-    <w:p>
-      <w:pPr>
-        <w:pStyle w:val="ListParagraph"/>
-        <w:numPr>
-          <w:ilvl w:val="1"/>
-          <w:numId w:val="1"/>
-        </w:numPr>
-      </w:pPr>
-      <w:r>
-        <w:t>Stirrups</w:t>
-      </w:r>
-    </w:p>
-    <w:p>
-      <w:pPr>
-        <w:pStyle w:val="ListParagraph"/>
-        <w:numPr>
-          <w:ilvl w:val="1"/>
-          <w:numId w:val="1"/>
-        </w:numPr>
-      </w:pPr>
-      <w:r>
-        <w:t>T&amp;B bars</w:t>
-      </w:r>
-    </w:p>
-    <w:p>
-      <w:pPr>
-        <w:pStyle w:val="ListParagraph"/>
-        <w:numPr>
-          <w:ilvl w:val="0"/>
-          <w:numId w:val="1"/>
-        </w:numPr>
-      </w:pPr>
-      <w:r>
-        <w:t>Concrete Volume calculator</w:t>
-      </w:r>
-    </w:p>
-    <w:p>
-      <w:pPr>
-        <w:pStyle w:val="ListParagraph"/>
-        <w:numPr>
-          <w:ilvl w:val="0"/>
-          <w:numId w:val="1"/>
-        </w:numPr>
-      </w:pPr>
-      <w:r>
-        <w:t>Bill of materials – slab strands</w:t>
-      </w:r>
-    </w:p>
-    <w:p>
-      <w:pPr>
-        <w:pStyle w:val="ListParagraph"/>
-        <w:numPr>
-          <w:ilvl w:val="1"/>
-          <w:numId w:val="1"/>
-        </w:numPr>
-      </w:pPr>
-      <w:r>
-        <w:t>Strand identification</w:t>
-      </w:r>
-    </w:p>
-    <w:p>
-      <w:pPr>
-        <w:pStyle w:val="ListParagraph"/>
-        <w:numPr>
-          <w:ilvl w:val="1"/>
-          <w:numId w:val="1"/>
-        </w:numPr>
-      </w:pPr>
-      <w:r>
-        <w:t>Length / Qty</w:t>
-      </w:r>
-    </w:p>
-    <w:p>
-      <w:pPr>
-        <w:pStyle w:val="ListParagraph"/>
-        <w:numPr>
-          <w:ilvl w:val="1"/>
-          <w:numId w:val="1"/>
-        </w:numPr>
-      </w:pPr>
-      <w:r>
-        <w:t>Totals footage</w:t>
-      </w:r>
-    </w:p>
-    <w:p>
-      <w:pPr>
-        <w:pStyle w:val="ListParagraph"/>
-        <w:numPr>
-          <w:ilvl w:val="0"/>
-          <w:numId w:val="1"/>
-        </w:numPr>
-      </w:pPr>
-      <w:r>
         <w:t>Auto</w:t>
       </w:r>
       <w:r>

</xml_diff>